<commit_message>
adding notes from week 1, still need to add copies of handwritten notes
</commit_message>
<xml_diff>
--- a/week1/Week 1 Notes.docx
+++ b/week1/Week 1 Notes.docx
@@ -68,11 +68,13 @@
     <w:p>
       <w:pPr>
         <w:rPr>
-          <w:u w:val="single"/>
-        </w:rPr>
-      </w:pPr>
-      <w:r>
-        <w:rPr>
+          <w:b/>
+          <w:u w:val="single"/>
+        </w:rPr>
+      </w:pPr>
+      <w:r>
+        <w:rPr>
+          <w:b/>
           <w:u w:val="single"/>
         </w:rPr>
         <w:t>Welcome</w:t>
@@ -382,18 +384,27 @@
         <w:tab/>
         <w:t>E=Experience</w:t>
       </w:r>
+      <w:r>
+        <w:t xml:space="preserve"> (experience of playing checkers)</w:t>
+      </w:r>
     </w:p>
     <w:p>
       <w:r>
         <w:tab/>
         <w:t>T=Task</w:t>
       </w:r>
+      <w:r>
+        <w:t xml:space="preserve"> (task of playing checkers)</w:t>
+      </w:r>
     </w:p>
     <w:p>
       <w:r>
         <w:tab/>
         <w:t>P=Performance Measure</w:t>
       </w:r>
+      <w:r>
+        <w:t xml:space="preserve"> (e.g. probability program will win the next game)</w:t>
+      </w:r>
     </w:p>
     <w:p>
       <w:r>
@@ -497,16 +508,1086 @@
       <w:r>
         <w:t>course will also cover practical versus non-practical items</w:t>
       </w:r>
+    </w:p>
+    <w:p>
+      <w:pPr>
+        <w:ind w:left="720"/>
+      </w:pPr>
+    </w:p>
+    <w:p/>
+    <w:p>
+      <w:pPr>
+        <w:rPr>
+          <w:u w:val="single"/>
+        </w:rPr>
+      </w:pPr>
+      <w:r>
+        <w:rPr>
+          <w:u w:val="single"/>
+        </w:rPr>
+        <w:t>Supervised learning</w:t>
+      </w:r>
+    </w:p>
+    <w:p/>
+    <w:p>
+      <w:r>
+        <w:t>example of predicting housing prices</w:t>
+      </w:r>
+    </w:p>
+    <w:p/>
+    <w:p>
+      <w:pPr>
+        <w:ind w:firstLine="720"/>
+      </w:pPr>
+      <w:r>
+        <w:t>X-axis: size un feet of house</w:t>
+      </w:r>
+    </w:p>
+    <w:p>
+      <w:pPr>
+        <w:ind w:firstLine="720"/>
+      </w:pPr>
+      <w:r>
+        <w:t>Y-axis: price of house in $1000s</w:t>
+      </w:r>
+    </w:p>
+    <w:p/>
+    <w:p>
+      <w:pPr>
+        <w:ind w:firstLine="720"/>
+      </w:pPr>
+      <w:r>
+        <w:t>a learning algorithm could help you put a straight line through the data</w:t>
+      </w:r>
+    </w:p>
+    <w:p>
+      <w:pPr>
+        <w:ind w:firstLine="720"/>
+      </w:pPr>
+      <w:r>
+        <w:t>it could also help you create a quadratic function to fit a quadradic function to the data</w:t>
+      </w:r>
+    </w:p>
+    <w:p/>
+    <w:p>
+      <w:r>
+        <w:rPr>
+          <w:highlight w:val="yellow"/>
+        </w:rPr>
+        <w:t>supervised learning definition</w:t>
+      </w:r>
+    </w:p>
+    <w:p>
+      <w:r>
+        <w:tab/>
+        <w:t>the “right answers” are given</w:t>
+      </w:r>
+    </w:p>
+    <w:p>
+      <w:r>
+        <w:tab/>
+      </w:r>
+      <w:r>
+        <w:tab/>
+        <w:t>we tell the program what the right answers are</w:t>
+      </w:r>
+    </w:p>
+    <w:p>
+      <w:r>
+        <w:tab/>
+      </w:r>
+      <w:r>
+        <w:tab/>
+        <w:t>the program’s goal is to identify more right answers</w:t>
+      </w:r>
+    </w:p>
+    <w:p>
+      <w:r>
+        <w:tab/>
+        <w:t xml:space="preserve">this is also called a </w:t>
+      </w:r>
+      <w:r>
+        <w:rPr>
+          <w:highlight w:val="yellow"/>
+        </w:rPr>
+        <w:t>regression problem</w:t>
+      </w:r>
+    </w:p>
+    <w:p>
+      <w:r>
+        <w:tab/>
+      </w:r>
+      <w:r>
+        <w:tab/>
+        <w:t>predict the continuous valued output (price)</w:t>
+      </w:r>
+    </w:p>
+    <w:p>
+      <w:r>
+        <w:tab/>
+        <w:t>example of determining if tumor is malignant of benign</w:t>
+      </w:r>
+    </w:p>
+    <w:p>
+      <w:r>
+        <w:tab/>
+      </w:r>
+      <w:r>
+        <w:tab/>
+        <w:t>x-axis: tumor size</w:t>
+      </w:r>
+    </w:p>
+    <w:p>
+      <w:r>
+        <w:tab/>
+      </w:r>
+      <w:r>
+        <w:tab/>
+        <w:t>y-axis: 0 or 1 for malignant (1) benign (0)</w:t>
+      </w:r>
+    </w:p>
+    <w:p>
+      <w:pPr>
+        <w:rPr>
+          <w:highlight w:val="yellow"/>
+        </w:rPr>
+      </w:pPr>
+      <w:r>
+        <w:tab/>
+      </w:r>
+      <w:r>
+        <w:tab/>
+        <w:t xml:space="preserve">this is an example of a </w:t>
+      </w:r>
+      <w:r>
+        <w:rPr>
+          <w:highlight w:val="yellow"/>
+        </w:rPr>
+        <w:t>classification problem</w:t>
+      </w:r>
+    </w:p>
+    <w:p>
+      <w:r>
+        <w:tab/>
+      </w:r>
+      <w:r>
+        <w:tab/>
+      </w:r>
+      <w:r>
+        <w:tab/>
+        <w:t>creates discrete valued output (0 or 1)</w:t>
+      </w:r>
+    </w:p>
+    <w:p>
+      <w:r>
+        <w:tab/>
+      </w:r>
+      <w:r>
+        <w:tab/>
+      </w:r>
+      <w:r>
+        <w:tab/>
+      </w:r>
+      <w:r>
+        <w:rPr>
+          <w:highlight w:val="yellow"/>
+        </w:rPr>
+        <w:t>other types of classification problems could have more outputs</w:t>
+      </w:r>
+    </w:p>
+    <w:p>
+      <w:r>
+        <w:tab/>
+      </w:r>
+      <w:r>
+        <w:tab/>
+      </w:r>
+      <w:r>
+        <w:tab/>
+        <w:t>0=benign, 1=common, 2=stage 2, etc.</w:t>
+      </w:r>
+    </w:p>
+    <w:p>
+      <w:r>
+        <w:tab/>
+        <w:t>there may be more than 1 feature in other machine learning problems</w:t>
+      </w:r>
+    </w:p>
+    <w:p>
+      <w:r>
+        <w:lastRenderedPageBreak/>
+        <w:tab/>
+      </w:r>
+      <w:r>
+        <w:tab/>
+        <w:t>example of “2 features” tumor size and age on benign and malignant</w:t>
+      </w:r>
+    </w:p>
+    <w:p>
+      <w:r>
+        <w:tab/>
+      </w:r>
+      <w:r>
+        <w:tab/>
+      </w:r>
+      <w:r>
+        <w:tab/>
+        <w:t>given a data set, the resulting line may separate 2 data sets using a line</w:t>
+      </w:r>
+    </w:p>
+    <w:p>
+      <w:r>
+        <w:tab/>
+      </w:r>
+      <w:r>
+        <w:tab/>
+      </w:r>
+      <w:r>
+        <w:tab/>
+      </w:r>
+      <w:r>
+        <w:tab/>
+        <w:t>data sets on one side of a line are likely malignant</w:t>
+      </w:r>
+    </w:p>
+    <w:p>
+      <w:r>
+        <w:tab/>
+      </w:r>
+      <w:r>
+        <w:tab/>
+      </w:r>
+      <w:r>
+        <w:tab/>
+      </w:r>
+      <w:r>
+        <w:tab/>
+        <w:t xml:space="preserve">data sets on the other </w:t>
+      </w:r>
+      <w:proofErr w:type="spellStart"/>
+      <w:r>
+        <w:t>size</w:t>
+      </w:r>
+      <w:proofErr w:type="spellEnd"/>
+      <w:r>
+        <w:t xml:space="preserve"> are benign</w:t>
+      </w:r>
+    </w:p>
+    <w:p>
+      <w:pPr>
+        <w:ind w:left="1440"/>
+      </w:pPr>
+      <w:r>
+        <w:rPr>
+          <w:highlight w:val="yellow"/>
+        </w:rPr>
+        <w:t>we will eventually deal with learning algorithms that can take an infinite number of features</w:t>
+      </w:r>
+    </w:p>
+    <w:p>
+      <w:r>
+        <w:t>main takeaway of supervised learning</w:t>
+      </w:r>
+    </w:p>
+    <w:p>
+      <w:r>
+        <w:tab/>
+        <w:t>we tell the computer what the “right answer” is</w:t>
+      </w:r>
+    </w:p>
+    <w:p/>
+    <w:p>
+      <w:r>
+        <w:t>example question:</w:t>
+      </w:r>
+    </w:p>
+    <w:p>
+      <w:pPr>
+        <w:ind w:left="720"/>
+      </w:pPr>
+      <w:r>
+        <w:t xml:space="preserve">running a company and want to address 2 problems.  1.  large inventory of identical items and want to predict how many of these items will sell over the next 3 months.  2.  you like software to </w:t>
+      </w:r>
+      <w:proofErr w:type="spellStart"/>
+      <w:r>
+        <w:t>exame</w:t>
+      </w:r>
+      <w:proofErr w:type="spellEnd"/>
+      <w:r>
+        <w:t xml:space="preserve"> customer accounts and determine for each account if it has been hacked/</w:t>
+      </w:r>
+      <w:proofErr w:type="spellStart"/>
+      <w:r>
+        <w:t>compromoised</w:t>
+      </w:r>
+      <w:proofErr w:type="spellEnd"/>
+      <w:r>
+        <w:t>.  should you use classification or regression</w:t>
+      </w:r>
+    </w:p>
+    <w:p>
+      <w:pPr>
+        <w:ind w:left="720"/>
+      </w:pPr>
+    </w:p>
+    <w:p>
+      <w:pPr>
+        <w:ind w:left="720"/>
+      </w:pPr>
+      <w:r>
+        <w:t>answer:</w:t>
+      </w:r>
+    </w:p>
+    <w:p>
+      <w:pPr>
+        <w:ind w:left="720"/>
+      </w:pPr>
+      <w:r>
+        <w:t>treat problem 1: as regression</w:t>
+      </w:r>
+    </w:p>
+    <w:p>
+      <w:pPr>
+        <w:ind w:left="720"/>
+      </w:pPr>
+      <w:r>
+        <w:t>treat problem 2: as classification</w:t>
+      </w:r>
+      <w:r>
+        <w:t xml:space="preserve"> (0, 1) representing whether or not an account has been hacked</w:t>
+      </w:r>
+    </w:p>
+    <w:p/>
+    <w:p>
+      <w:pPr>
+        <w:rPr>
+          <w:u w:val="single"/>
+        </w:rPr>
+      </w:pPr>
+      <w:r>
+        <w:rPr>
+          <w:u w:val="single"/>
+        </w:rPr>
+        <w:t>Unsupervised learning</w:t>
+      </w:r>
+    </w:p>
+    <w:p/>
+    <w:p>
+      <w:r>
+        <w:t>unsupervised learning definition</w:t>
+      </w:r>
+    </w:p>
+    <w:p>
+      <w:r>
+        <w:tab/>
+        <w:t>given a data set without labels, find some structure to it</w:t>
+      </w:r>
+    </w:p>
+    <w:p>
+      <w:r>
+        <w:tab/>
+      </w:r>
+      <w:r>
+        <w:tab/>
+        <w:t>not told what the data set is</w:t>
+      </w:r>
+    </w:p>
+    <w:p>
+      <w:pPr>
+        <w:rPr>
+          <w:highlight w:val="yellow"/>
+        </w:rPr>
+      </w:pPr>
+      <w:r>
+        <w:tab/>
+      </w:r>
+      <w:r>
+        <w:rPr>
+          <w:highlight w:val="yellow"/>
+        </w:rPr>
+        <w:t>algorithms can break data into clusters-called a “clustering algorithm”</w:t>
+      </w:r>
+    </w:p>
+    <w:p>
+      <w:r>
+        <w:tab/>
+        <w:t>example-google news</w:t>
+      </w:r>
+    </w:p>
+    <w:p>
+      <w:r>
+        <w:tab/>
+      </w:r>
+      <w:r>
+        <w:tab/>
+        <w:t>google groups stories according to news story information</w:t>
+      </w:r>
+    </w:p>
+    <w:p>
+      <w:r>
+        <w:tab/>
+      </w:r>
+      <w:r>
+        <w:tab/>
+        <w:t>measuring how much individuals do or do not have specific genes</w:t>
+      </w:r>
+    </w:p>
+    <w:p>
+      <w:r>
+        <w:tab/>
+      </w:r>
+      <w:r>
+        <w:tab/>
+      </w:r>
+      <w:r>
+        <w:tab/>
+        <w:t>we are not telling computer who different types of people are</w:t>
+      </w:r>
+    </w:p>
+    <w:p>
+      <w:pPr>
+        <w:ind w:left="2160"/>
+      </w:pPr>
+      <w:r>
+        <w:t>use the computer to figure out which types of people can be grouped together</w:t>
+      </w:r>
+    </w:p>
+    <w:p>
+      <w:r>
+        <w:tab/>
+        <w:t xml:space="preserve">other </w:t>
+      </w:r>
+      <w:r>
+        <w:t>examples</w:t>
+      </w:r>
+    </w:p>
+    <w:p>
+      <w:r>
+        <w:tab/>
+      </w:r>
+      <w:r>
+        <w:tab/>
+        <w:t>social network analysis</w:t>
+      </w:r>
+    </w:p>
+    <w:p>
+      <w:r>
+        <w:tab/>
+      </w:r>
+      <w:r>
+        <w:tab/>
+        <w:t>organize data center</w:t>
+      </w:r>
+    </w:p>
+    <w:p>
+      <w:r>
+        <w:tab/>
+      </w:r>
+      <w:r>
+        <w:tab/>
+      </w:r>
+      <w:r>
+        <w:rPr>
+          <w:highlight w:val="yellow"/>
+        </w:rPr>
+        <w:t>market segmentation</w:t>
+      </w:r>
+      <w:r>
+        <w:rPr>
+          <w:highlight w:val="yellow"/>
+        </w:rPr>
+        <w:t>-figure out who is part of what clusters</w:t>
+      </w:r>
+    </w:p>
+    <w:p>
+      <w:r>
+        <w:tab/>
+      </w:r>
+      <w:r>
+        <w:tab/>
+        <w:t>astronomical data analysis</w:t>
+      </w:r>
+      <w:r>
+        <w:t>-figure out how galaxies are formed</w:t>
+      </w:r>
+    </w:p>
+    <w:p>
+      <w:r>
+        <w:tab/>
+        <w:t xml:space="preserve">example-cocktail </w:t>
+      </w:r>
+      <w:proofErr w:type="spellStart"/>
+      <w:r>
+        <w:t>paty</w:t>
+      </w:r>
+      <w:proofErr w:type="spellEnd"/>
+      <w:r>
+        <w:t xml:space="preserve"> problem</w:t>
+      </w:r>
+    </w:p>
+    <w:p>
+      <w:r>
+        <w:tab/>
+      </w:r>
+      <w:r>
+        <w:tab/>
+        <w:t>very loud party</w:t>
+      </w:r>
+    </w:p>
+    <w:p>
+      <w:r>
+        <w:tab/>
+      </w:r>
+      <w:r>
+        <w:tab/>
+        <w:t>2 speakers</w:t>
+      </w:r>
+    </w:p>
+    <w:p>
+      <w:r>
+        <w:tab/>
+      </w:r>
+      <w:r>
+        <w:tab/>
+        <w:t>2 microphones</w:t>
+      </w:r>
+    </w:p>
+    <w:p>
+      <w:r>
+        <w:tab/>
+      </w:r>
+      <w:r>
+        <w:tab/>
+        <w:t>microphones have different levels of sound according to how close someone is</w:t>
+      </w:r>
+    </w:p>
+    <w:p>
+      <w:pPr>
+        <w:rPr>
+          <w:highlight w:val="yellow"/>
+        </w:rPr>
+      </w:pPr>
+      <w:r>
+        <w:tab/>
+      </w:r>
+      <w:r>
+        <w:tab/>
+      </w:r>
+      <w:r>
+        <w:rPr>
+          <w:highlight w:val="yellow"/>
+        </w:rPr>
+        <w:t>you can give recordings to unsupervised algorithm</w:t>
+      </w:r>
+    </w:p>
+    <w:p>
+      <w:pPr>
+        <w:rPr>
+          <w:highlight w:val="yellow"/>
+        </w:rPr>
+      </w:pPr>
+      <w:r>
+        <w:rPr>
+          <w:highlight w:val="yellow"/>
+        </w:rPr>
+        <w:tab/>
+      </w:r>
+      <w:r>
+        <w:rPr>
+          <w:highlight w:val="yellow"/>
+        </w:rPr>
+        <w:tab/>
+      </w:r>
+      <w:r>
+        <w:rPr>
+          <w:highlight w:val="yellow"/>
+        </w:rPr>
+        <w:tab/>
+        <w:t>algorithm can separate the 2 sources into separate tracks</w:t>
+      </w:r>
+    </w:p>
+    <w:p>
+      <w:r>
+        <w:tab/>
+      </w:r>
+      <w:r>
+        <w:tab/>
+        <w:t>how complicated to implement?</w:t>
+      </w:r>
+    </w:p>
+    <w:p>
+      <w:r>
+        <w:tab/>
+      </w:r>
+      <w:r>
+        <w:tab/>
+      </w:r>
+      <w:r>
+        <w:tab/>
+        <w:t>algorithm can be done with one line of code</w:t>
+      </w:r>
+    </w:p>
+    <w:p>
+      <w:r>
+        <w:lastRenderedPageBreak/>
+        <w:tab/>
+      </w:r>
+      <w:r>
+        <w:tab/>
+      </w:r>
+      <w:r>
+        <w:tab/>
+        <w:t>octave programming environment</w:t>
+      </w:r>
+    </w:p>
+    <w:p>
+      <w:r>
+        <w:tab/>
+      </w:r>
+      <w:r>
+        <w:tab/>
+        <w:t>you learn much faster if you learn using octave</w:t>
+      </w:r>
+    </w:p>
+    <w:p>
+      <w:pPr>
+        <w:ind w:left="2160"/>
+      </w:pPr>
+      <w:r>
+        <w:t>this will give you an advantage, help you understand how to get things working</w:t>
+      </w:r>
+    </w:p>
+    <w:p>
+      <w:pPr>
+        <w:ind w:left="2160"/>
+      </w:pPr>
+      <w:r>
+        <w:t>this will greatly enhance your development time</w:t>
+      </w:r>
+    </w:p>
+    <w:p>
+      <w:r>
+        <w:t>question</w:t>
+      </w:r>
+    </w:p>
+    <w:p>
+      <w:r>
+        <w:tab/>
+        <w:t xml:space="preserve">which of these following are unsupervised </w:t>
+      </w:r>
+      <w:proofErr w:type="gramStart"/>
+      <w:r>
+        <w:t>learning</w:t>
+      </w:r>
+      <w:proofErr w:type="gramEnd"/>
+    </w:p>
+    <w:p>
+      <w:r>
+        <w:tab/>
+      </w:r>
+      <w:r>
+        <w:tab/>
+        <w:t>given email labeled as spam/not spam learn a filter (not)</w:t>
+      </w:r>
+    </w:p>
+    <w:p>
+      <w:r>
+        <w:tab/>
+      </w:r>
+      <w:r>
+        <w:tab/>
+        <w:t>new stories group (yes)</w:t>
+      </w:r>
+    </w:p>
+    <w:p>
+      <w:r>
+        <w:tab/>
+      </w:r>
+      <w:r>
+        <w:tab/>
+        <w:t>customer data, discover segments (yes)</w:t>
+      </w:r>
+    </w:p>
+    <w:p>
+      <w:pPr>
+        <w:ind w:left="1440"/>
+      </w:pPr>
+      <w:r>
+        <w:t xml:space="preserve">given dataset of patients </w:t>
+      </w:r>
+      <w:proofErr w:type="spellStart"/>
+      <w:r>
+        <w:t>diagnosted</w:t>
+      </w:r>
+      <w:proofErr w:type="spellEnd"/>
+      <w:r>
+        <w:t xml:space="preserve"> as having diabetes or </w:t>
+      </w:r>
+      <w:proofErr w:type="spellStart"/>
+      <w:r>
+        <w:t>nt</w:t>
+      </w:r>
+      <w:proofErr w:type="spellEnd"/>
+      <w:r>
+        <w:t xml:space="preserve">, learn to </w:t>
+      </w:r>
+      <w:proofErr w:type="spellStart"/>
+      <w:r>
+        <w:t>classifiy</w:t>
+      </w:r>
+      <w:proofErr w:type="spellEnd"/>
+      <w:r>
+        <w:t xml:space="preserve"> new patients (no)</w:t>
+      </w:r>
+    </w:p>
+    <w:p>
+      <w:r>
+        <w:tab/>
+        <w:t>key is that we are not telling the program what is correct and what is incorrect</w:t>
+      </w:r>
+    </w:p>
+    <w:p>
+      <w:r>
+        <w:t>key takeaway</w:t>
+      </w:r>
+    </w:p>
+    <w:p>
+      <w:pPr>
+        <w:ind w:left="720"/>
+      </w:pPr>
+      <w:r>
+        <w:t>unsupervised learning figures out relationships between the data without knowing what is the “right answer”</w:t>
+      </w:r>
+    </w:p>
+    <w:p/>
+    <w:p>
+      <w:pPr>
+        <w:rPr>
+          <w:u w:val="single"/>
+        </w:rPr>
+      </w:pPr>
+      <w:r>
+        <w:rPr>
+          <w:u w:val="single"/>
+        </w:rPr>
+        <w:t>big Takeaways:</w:t>
+      </w:r>
+    </w:p>
+    <w:p>
+      <w:r>
+        <w:t>1.</w:t>
+      </w:r>
+    </w:p>
+    <w:p>
+      <w:r>
+        <w:tab/>
+        <w:t>regression is finding exact values, classification is binary or is/</w:t>
+      </w:r>
+      <w:proofErr w:type="spellStart"/>
+      <w:r>
+        <w:t>isnot</w:t>
+      </w:r>
+      <w:proofErr w:type="spellEnd"/>
+    </w:p>
+    <w:p/>
+    <w:p>
+      <w:pPr>
+        <w:rPr>
+          <w:b/>
+          <w:u w:val="single"/>
+        </w:rPr>
+      </w:pPr>
+      <w:r>
+        <w:rPr>
+          <w:b/>
+          <w:u w:val="single"/>
+        </w:rPr>
+        <w:t>Linear regression with one variable</w:t>
+      </w:r>
+    </w:p>
+    <w:p>
+      <w:pPr>
+        <w:rPr>
+          <w:u w:val="single"/>
+        </w:rPr>
+      </w:pPr>
+    </w:p>
+    <w:p>
+      <w:pPr>
+        <w:rPr>
+          <w:u w:val="single"/>
+        </w:rPr>
+      </w:pPr>
+      <w:r>
+        <w:rPr>
+          <w:u w:val="single"/>
+        </w:rPr>
+        <w:t>Model and Cost Function</w:t>
+      </w:r>
+    </w:p>
+    <w:p>
+      <w:r>
+        <w:t>example-housing prices</w:t>
+      </w:r>
+    </w:p>
+    <w:p>
+      <w:r>
+        <w:tab/>
+      </w:r>
+      <w:r>
+        <w:t>x-axis: size feet squared</w:t>
+      </w:r>
+    </w:p>
+    <w:p>
+      <w:r>
+        <w:tab/>
+        <w:t>y-axis: price in 1000s of dollars</w:t>
+      </w:r>
+    </w:p>
+    <w:p>
+      <w:r>
+        <w:tab/>
+        <w:t>a friend wants to sell a house with 1250ft</w:t>
+      </w:r>
+      <w:r>
+        <w:rPr>
+          <w:vertAlign w:val="superscript"/>
+        </w:rPr>
+        <w:t>2</w:t>
+      </w:r>
+    </w:p>
+    <w:p>
+      <w:r>
+        <w:tab/>
+      </w:r>
+      <w:r>
+        <w:tab/>
+        <w:t>make a model with s straight line to draw through</w:t>
+      </w:r>
+    </w:p>
+    <w:p>
+      <w:r>
+        <w:tab/>
+        <w:t>this is an example of</w:t>
+      </w:r>
+    </w:p>
+    <w:p>
+      <w:pPr>
+        <w:ind w:left="1440"/>
+      </w:pPr>
+      <w:r>
+        <w:t>a supervised learning problem-you are given the right answer for each example of data</w:t>
+      </w:r>
+    </w:p>
+    <w:p>
+      <w:r>
+        <w:tab/>
+      </w:r>
+      <w:r>
+        <w:tab/>
+        <w:t>regression problem-you predict the real-valued output</w:t>
+      </w:r>
+    </w:p>
+    <w:p>
+      <w:r>
+        <w:tab/>
+      </w:r>
+      <w:r>
+        <w:tab/>
+      </w:r>
+      <w:r>
+        <w:tab/>
+        <w:t xml:space="preserve">not classification which is a discrete-valued </w:t>
+      </w:r>
+      <w:proofErr w:type="spellStart"/>
+      <w:r>
+        <w:t>ouput</w:t>
+      </w:r>
+      <w:proofErr w:type="spellEnd"/>
+      <w:r>
+        <w:t xml:space="preserve"> (0,1,2, etc.)</w:t>
+      </w:r>
+    </w:p>
+    <w:p>
+      <w:r>
+        <w:tab/>
+        <w:t>training set of housing prices</w:t>
+      </w:r>
+    </w:p>
+    <w:p>
+      <w:r>
+        <w:tab/>
+      </w:r>
+      <w:r>
+        <w:tab/>
+        <w:t>m=number of training samples</w:t>
+      </w:r>
+    </w:p>
+    <w:p>
+      <w:r>
+        <w:tab/>
+      </w:r>
+      <w:r>
+        <w:tab/>
+        <w:t>x’s=input variables/features</w:t>
+      </w:r>
+    </w:p>
+    <w:p>
+      <w:r>
+        <w:tab/>
+      </w:r>
+      <w:r>
+        <w:tab/>
+        <w:t>y’s=output variables/target variables</w:t>
+      </w:r>
+    </w:p>
+    <w:p>
+      <w:r>
+        <w:tab/>
+      </w:r>
+      <w:r>
+        <w:tab/>
+        <w:t>(</w:t>
+      </w:r>
+      <w:proofErr w:type="spellStart"/>
+      <w:proofErr w:type="gramStart"/>
+      <w:r>
+        <w:t>x,y</w:t>
+      </w:r>
+      <w:proofErr w:type="spellEnd"/>
+      <w:proofErr w:type="gramEnd"/>
+      <w:r>
+        <w:t>)=one training example</w:t>
+      </w:r>
+    </w:p>
+    <w:p>
+      <w:r>
+        <w:tab/>
+      </w:r>
+      <w:r>
+        <w:tab/>
+        <w:t>(</w:t>
+      </w:r>
+      <w:r>
+        <w:rPr>
+          <w:vertAlign w:val="superscript"/>
+        </w:rPr>
+        <w:t>x</w:t>
+      </w:r>
+      <w:r>
+        <w:rPr>
+          <w:vertAlign w:val="superscript"/>
+        </w:rPr>
+        <w:t>(</w:t>
+      </w:r>
+      <w:proofErr w:type="spellStart"/>
+      <w:r>
+        <w:rPr>
+          <w:vertAlign w:val="superscript"/>
+        </w:rPr>
+        <w:t>i</w:t>
+      </w:r>
+      <w:proofErr w:type="spellEnd"/>
+      <w:proofErr w:type="gramStart"/>
+      <w:r>
+        <w:rPr>
+          <w:vertAlign w:val="superscript"/>
+        </w:rPr>
+        <w:t>)</w:t>
+      </w:r>
+      <w:r>
+        <w:t>,y</w:t>
+      </w:r>
+      <w:proofErr w:type="gramEnd"/>
+      <w:r>
+        <w:rPr>
+          <w:vertAlign w:val="superscript"/>
+        </w:rPr>
+        <w:t>(</w:t>
+      </w:r>
+      <w:proofErr w:type="spellStart"/>
+      <w:r>
+        <w:rPr>
+          <w:vertAlign w:val="superscript"/>
+        </w:rPr>
+        <w:t>i</w:t>
+      </w:r>
+      <w:proofErr w:type="spellEnd"/>
+      <w:r>
+        <w:rPr>
+          <w:vertAlign w:val="superscript"/>
+        </w:rPr>
+        <w:t>)</w:t>
+      </w:r>
+      <w:r>
+        <w:t xml:space="preserve">) </w:t>
+      </w:r>
+      <w:proofErr w:type="spellStart"/>
+      <w:r>
+        <w:t>ith</w:t>
+      </w:r>
+      <w:proofErr w:type="spellEnd"/>
+      <w:r>
+        <w:t xml:space="preserve"> training example</w:t>
+      </w:r>
+    </w:p>
+    <w:p>
+      <w:pPr>
+        <w:rPr>
+          <w:u w:val="single"/>
+        </w:rPr>
+      </w:pPr>
+      <w:r>
+        <w:tab/>
+      </w:r>
+      <w:r>
+        <w:rPr>
+          <w:highlight w:val="yellow"/>
+          <w:u w:val="single"/>
+        </w:rPr>
+        <w:t>See paper notes for this section</w:t>
+      </w:r>
+    </w:p>
+    <w:p>
+      <w:pPr>
+        <w:rPr>
+          <w:u w:val="single"/>
+        </w:rPr>
+      </w:pPr>
+    </w:p>
+    <w:p>
+      <w:pPr>
+        <w:rPr>
+          <w:u w:val="single"/>
+        </w:rPr>
+      </w:pPr>
+      <w:r>
+        <w:rPr>
+          <w:u w:val="single"/>
+        </w:rPr>
+        <w:t>cost function</w:t>
+      </w:r>
+    </w:p>
+    <w:p>
+      <w:pPr>
+        <w:rPr>
+          <w:u w:val="single"/>
+        </w:rPr>
+      </w:pPr>
+      <w:r>
+        <w:tab/>
+      </w:r>
+      <w:r>
+        <w:rPr>
+          <w:highlight w:val="yellow"/>
+          <w:u w:val="single"/>
+        </w:rPr>
+        <w:t>See paper notes for this section</w:t>
+      </w:r>
+    </w:p>
+    <w:p>
       <w:bookmarkStart w:id="0" w:name="_GoBack"/>
       <w:bookmarkEnd w:id="0"/>
-    </w:p>
-    <w:p>
-      <w:pPr>
-        <w:ind w:left="720"/>
-      </w:pPr>
-    </w:p>
-    <w:p/>
-    <w:p>
       <w:r>
         <w:tab/>
       </w:r>

</xml_diff>